<commit_message>
Epstein_l2 has been edited
</commit_message>
<xml_diff>
--- a/s2/epstein/Дроздов А.Д._Лаб-2_Вариант-4.docx
+++ b/s2/epstein/Дроздов А.Д._Лаб-2_Вариант-4.docx
@@ -1634,7 +1634,7 @@
           <v:shape id="_x0000_i1025" type="#_x0000_t75" style="width:78pt;height:18.75pt" o:ole="">
             <v:imagedata r:id="rId6" o:title=""/>
           </v:shape>
-          <o:OLEObject Type="Embed" ProgID="Equation.DSMT4" ShapeID="_x0000_i1025" DrawAspect="Content" ObjectID="_1713788343" r:id="rId7"/>
+          <o:OLEObject Type="Embed" ProgID="Equation.DSMT4" ShapeID="_x0000_i1025" DrawAspect="Content" ObjectID="_1714219033" r:id="rId7"/>
         </w:object>
       </w:r>
       <w:r>
@@ -1709,7 +1709,7 @@
           <v:shape id="_x0000_i1026" type="#_x0000_t75" style="width:172.5pt;height:36pt" o:ole="">
             <v:imagedata r:id="rId8" o:title=""/>
           </v:shape>
-          <o:OLEObject Type="Embed" ProgID="Equation.DSMT4" ShapeID="_x0000_i1026" DrawAspect="Content" ObjectID="_1713788344" r:id="rId9"/>
+          <o:OLEObject Type="Embed" ProgID="Equation.DSMT4" ShapeID="_x0000_i1026" DrawAspect="Content" ObjectID="_1714219034" r:id="rId9"/>
         </w:object>
       </w:r>
       <w:r>
@@ -1854,7 +1854,7 @@
           <v:shape id="_x0000_i1027" type="#_x0000_t75" style="width:117.75pt;height:92.25pt" o:ole="">
             <v:imagedata r:id="rId10" o:title=""/>
           </v:shape>
-          <o:OLEObject Type="Embed" ProgID="Equation.DSMT4" ShapeID="_x0000_i1027" DrawAspect="Content" ObjectID="_1713788345" r:id="rId11"/>
+          <o:OLEObject Type="Embed" ProgID="Equation.DSMT4" ShapeID="_x0000_i1027" DrawAspect="Content" ObjectID="_1714219035" r:id="rId11"/>
         </w:object>
       </w:r>
       <w:r>
@@ -1935,7 +1935,7 @@
           <v:shape id="_x0000_i1028" type="#_x0000_t75" style="width:11.25pt;height:18pt" o:ole="">
             <v:imagedata r:id="rId12" o:title=""/>
           </v:shape>
-          <o:OLEObject Type="Embed" ProgID="Equation.DSMT4" ShapeID="_x0000_i1028" DrawAspect="Content" ObjectID="_1713788346" r:id="rId13"/>
+          <o:OLEObject Type="Embed" ProgID="Equation.DSMT4" ShapeID="_x0000_i1028" DrawAspect="Content" ObjectID="_1714219036" r:id="rId13"/>
         </w:object>
       </w:r>
       <w:r>
@@ -2035,7 +2035,7 @@
           <v:shape id="_x0000_i1029" type="#_x0000_t75" style="width:11.25pt;height:12.75pt" o:ole="">
             <v:imagedata r:id="rId14" o:title=""/>
           </v:shape>
-          <o:OLEObject Type="Embed" ProgID="Equation.DSMT4" ShapeID="_x0000_i1029" DrawAspect="Content" ObjectID="_1713788347" r:id="rId15"/>
+          <o:OLEObject Type="Embed" ProgID="Equation.DSMT4" ShapeID="_x0000_i1029" DrawAspect="Content" ObjectID="_1714219037" r:id="rId15"/>
         </w:object>
       </w:r>
       <w:r>
@@ -2090,7 +2090,7 @@
           <v:shape id="_x0000_i1030" type="#_x0000_t75" style="width:12.75pt;height:18.75pt" o:ole="">
             <v:imagedata r:id="rId16" o:title=""/>
           </v:shape>
-          <o:OLEObject Type="Embed" ProgID="Equation.DSMT4" ShapeID="_x0000_i1030" DrawAspect="Content" ObjectID="_1713788348" r:id="rId17"/>
+          <o:OLEObject Type="Embed" ProgID="Equation.DSMT4" ShapeID="_x0000_i1030" DrawAspect="Content" ObjectID="_1714219038" r:id="rId17"/>
         </w:object>
       </w:r>
       <w:r>
@@ -2183,7 +2183,7 @@
           <v:shape id="_x0000_i1031" type="#_x0000_t75" style="width:11.25pt;height:18.75pt" o:ole="">
             <v:imagedata r:id="rId18" o:title=""/>
           </v:shape>
-          <o:OLEObject Type="Embed" ProgID="Equation.DSMT4" ShapeID="_x0000_i1031" DrawAspect="Content" ObjectID="_1713788349" r:id="rId19"/>
+          <o:OLEObject Type="Embed" ProgID="Equation.DSMT4" ShapeID="_x0000_i1031" DrawAspect="Content" ObjectID="_1714219039" r:id="rId19"/>
         </w:object>
       </w:r>
       <w:r>
@@ -2258,7 +2258,7 @@
           <v:shape id="_x0000_i1032" type="#_x0000_t75" style="width:11.25pt;height:18pt" o:ole="">
             <v:imagedata r:id="rId20" o:title=""/>
           </v:shape>
-          <o:OLEObject Type="Embed" ProgID="Equation.DSMT4" ShapeID="_x0000_i1032" DrawAspect="Content" ObjectID="_1713788350" r:id="rId21"/>
+          <o:OLEObject Type="Embed" ProgID="Equation.DSMT4" ShapeID="_x0000_i1032" DrawAspect="Content" ObjectID="_1714219040" r:id="rId21"/>
         </w:object>
       </w:r>
       <w:r>
@@ -2333,7 +2333,7 @@
           <v:shape id="_x0000_i1033" type="#_x0000_t75" style="width:259.5pt;height:98.25pt" o:ole="">
             <v:imagedata r:id="rId22" o:title=""/>
           </v:shape>
-          <o:OLEObject Type="Embed" ProgID="Equation.DSMT4" ShapeID="_x0000_i1033" DrawAspect="Content" ObjectID="_1713788351" r:id="rId23"/>
+          <o:OLEObject Type="Embed" ProgID="Equation.DSMT4" ShapeID="_x0000_i1033" DrawAspect="Content" ObjectID="_1714219041" r:id="rId23"/>
         </w:object>
       </w:r>
       <w:r>
@@ -2535,7 +2535,7 @@
           <v:shape id="_x0000_i1034" type="#_x0000_t75" style="width:276.75pt;height:36pt" o:ole="">
             <v:imagedata r:id="rId24" o:title=""/>
           </v:shape>
-          <o:OLEObject Type="Embed" ProgID="Equation.DSMT4" ShapeID="_x0000_i1034" DrawAspect="Content" ObjectID="_1713788352" r:id="rId25"/>
+          <o:OLEObject Type="Embed" ProgID="Equation.DSMT4" ShapeID="_x0000_i1034" DrawAspect="Content" ObjectID="_1714219042" r:id="rId25"/>
         </w:object>
       </w:r>
       <w:r>
@@ -2714,7 +2714,7 @@
           <v:shape id="_x0000_i1035" type="#_x0000_t75" style="width:174.75pt;height:21pt" o:ole="">
             <v:imagedata r:id="rId26" o:title=""/>
           </v:shape>
-          <o:OLEObject Type="Embed" ProgID="Equation.DSMT4" ShapeID="_x0000_i1035" DrawAspect="Content" ObjectID="_1713788353" r:id="rId27"/>
+          <o:OLEObject Type="Embed" ProgID="Equation.DSMT4" ShapeID="_x0000_i1035" DrawAspect="Content" ObjectID="_1714219043" r:id="rId27"/>
         </w:object>
       </w:r>
       <w:r>
@@ -2736,7 +2736,7 @@
           <v:shape id="_x0000_i1036" type="#_x0000_t75" style="width:11.25pt;height:12.75pt" o:ole="">
             <v:imagedata r:id="rId28" o:title=""/>
           </v:shape>
-          <o:OLEObject Type="Embed" ProgID="Equation.DSMT4" ShapeID="_x0000_i1036" DrawAspect="Content" ObjectID="_1713788354" r:id="rId29"/>
+          <o:OLEObject Type="Embed" ProgID="Equation.DSMT4" ShapeID="_x0000_i1036" DrawAspect="Content" ObjectID="_1714219044" r:id="rId29"/>
         </w:object>
       </w:r>
       <w:r>
@@ -2758,7 +2758,7 @@
           <v:shape id="_x0000_i1037" type="#_x0000_t75" style="width:10.5pt;height:12.75pt" o:ole="">
             <v:imagedata r:id="rId30" o:title=""/>
           </v:shape>
-          <o:OLEObject Type="Embed" ProgID="Equation.DSMT4" ShapeID="_x0000_i1037" DrawAspect="Content" ObjectID="_1713788355" r:id="rId31"/>
+          <o:OLEObject Type="Embed" ProgID="Equation.DSMT4" ShapeID="_x0000_i1037" DrawAspect="Content" ObjectID="_1714219045" r:id="rId31"/>
         </w:object>
       </w:r>
       <w:r>
@@ -2854,7 +2854,7 @@
           <v:shape id="_x0000_i1038" type="#_x0000_t75" style="width:11.25pt;height:12.75pt" o:ole="">
             <v:imagedata r:id="rId28" o:title=""/>
           </v:shape>
-          <o:OLEObject Type="Embed" ProgID="Equation.DSMT4" ShapeID="_x0000_i1038" DrawAspect="Content" ObjectID="_1713788356" r:id="rId32"/>
+          <o:OLEObject Type="Embed" ProgID="Equation.DSMT4" ShapeID="_x0000_i1038" DrawAspect="Content" ObjectID="_1714219046" r:id="rId32"/>
         </w:object>
       </w:r>
       <w:r>
@@ -3676,17 +3676,16 @@
       <w:proofErr w:type="spellEnd"/>
     </w:p>
     <w:p>
-      <w:r>
-        <w:rPr>
-          <w:noProof/>
-          <w:lang w:eastAsia="ru-RU"/>
-        </w:rPr>
+      <w:pPr>
+        <w:jc w:val="center"/>
+      </w:pPr>
+      <w:r>
         <w:lastRenderedPageBreak/>
         <w:drawing>
-          <wp:inline distT="0" distB="0" distL="0" distR="0" wp14:anchorId="2001AC69" wp14:editId="5914AD14">
-            <wp:extent cx="5940425" cy="3683635"/>
-            <wp:effectExtent l="0" t="0" r="3175" b="0"/>
-            <wp:docPr id="3" name="Рисунок 3"/>
+          <wp:inline distT="0" distB="0" distL="0" distR="0" wp14:anchorId="6B5DA304" wp14:editId="7B2A96EC">
+            <wp:extent cx="3567268" cy="3552825"/>
+            <wp:effectExtent l="0" t="0" r="0" b="0"/>
+            <wp:docPr id="12" name="Рисунок 12"/>
             <wp:cNvGraphicFramePr>
               <a:graphicFrameLocks xmlns:a="http://schemas.openxmlformats.org/drawingml/2006/main" noChangeAspect="1"/>
             </wp:cNvGraphicFramePr>
@@ -3706,7 +3705,7 @@
                   <pic:spPr>
                     <a:xfrm>
                       <a:off x="0" y="0"/>
-                      <a:ext cx="5940425" cy="3683635"/>
+                      <a:ext cx="3578983" cy="3564492"/>
                     </a:xfrm>
                     <a:prstGeom prst="rect">
                       <a:avLst/>
@@ -3869,17 +3868,16 @@
       <w:proofErr w:type="spellEnd"/>
     </w:p>
     <w:p>
-      <w:r>
-        <w:rPr>
-          <w:noProof/>
-          <w:lang w:eastAsia="ru-RU"/>
-        </w:rPr>
+      <w:pPr>
+        <w:jc w:val="center"/>
+      </w:pPr>
+      <w:r>
         <w:lastRenderedPageBreak/>
         <w:drawing>
-          <wp:inline distT="0" distB="0" distL="0" distR="0" wp14:anchorId="5A981B7C" wp14:editId="48FF5538">
-            <wp:extent cx="5940425" cy="3683635"/>
-            <wp:effectExtent l="0" t="0" r="3175" b="0"/>
-            <wp:docPr id="9" name="Рисунок 9"/>
+          <wp:inline distT="0" distB="0" distL="0" distR="0" wp14:anchorId="4BD5925C" wp14:editId="353173EA">
+            <wp:extent cx="3743325" cy="3705283"/>
+            <wp:effectExtent l="0" t="0" r="0" b="9525"/>
+            <wp:docPr id="13" name="Рисунок 13"/>
             <wp:cNvGraphicFramePr>
               <a:graphicFrameLocks xmlns:a="http://schemas.openxmlformats.org/drawingml/2006/main" noChangeAspect="1"/>
             </wp:cNvGraphicFramePr>
@@ -3899,7 +3897,7 @@
                   <pic:spPr>
                     <a:xfrm>
                       <a:off x="0" y="0"/>
-                      <a:ext cx="5940425" cy="3683635"/>
+                      <a:ext cx="3748997" cy="3710897"/>
                     </a:xfrm>
                     <a:prstGeom prst="rect">
                       <a:avLst/>
@@ -4066,17 +4064,16 @@
       <w:proofErr w:type="spellEnd"/>
     </w:p>
     <w:p>
-      <w:r>
-        <w:rPr>
-          <w:noProof/>
-          <w:lang w:eastAsia="ru-RU"/>
-        </w:rPr>
+      <w:pPr>
+        <w:jc w:val="center"/>
+      </w:pPr>
+      <w:r>
         <w:lastRenderedPageBreak/>
         <w:drawing>
-          <wp:inline distT="0" distB="0" distL="0" distR="0" wp14:anchorId="72B16490" wp14:editId="0ED4C30F">
-            <wp:extent cx="5940425" cy="3683635"/>
-            <wp:effectExtent l="0" t="0" r="3175" b="0"/>
-            <wp:docPr id="20" name="Рисунок 20"/>
+          <wp:inline distT="0" distB="0" distL="0" distR="0" wp14:anchorId="1E2FCA1B" wp14:editId="1D93862D">
+            <wp:extent cx="3743325" cy="3819100"/>
+            <wp:effectExtent l="0" t="0" r="0" b="0"/>
+            <wp:docPr id="11" name="Рисунок 11"/>
             <wp:cNvGraphicFramePr>
               <a:graphicFrameLocks xmlns:a="http://schemas.openxmlformats.org/drawingml/2006/main" noChangeAspect="1"/>
             </wp:cNvGraphicFramePr>
@@ -4096,7 +4093,7 @@
                   <pic:spPr>
                     <a:xfrm>
                       <a:off x="0" y="0"/>
-                      <a:ext cx="5940425" cy="3683635"/>
+                      <a:ext cx="3755833" cy="3831861"/>
                     </a:xfrm>
                     <a:prstGeom prst="rect">
                       <a:avLst/>
@@ -4244,6 +4241,7 @@
         <w:jc w:val="center"/>
       </w:pPr>
       <w:r>
+        <w:lastRenderedPageBreak/>
         <w:t>Рис.8 – Глобальный критерий</w:t>
       </w:r>
     </w:p>
@@ -4257,7 +4255,6 @@
         <w:rPr>
           <w:color w:val="2E74B5" w:themeColor="accent1" w:themeShade="BF"/>
         </w:rPr>
-        <w:lastRenderedPageBreak/>
         <w:t>1 1 &lt;= 14</w:t>
       </w:r>
     </w:p>
@@ -4327,16 +4324,15 @@
       <w:proofErr w:type="spellEnd"/>
     </w:p>
     <w:p>
-      <w:r>
-        <w:rPr>
-          <w:noProof/>
-          <w:lang w:eastAsia="ru-RU"/>
-        </w:rPr>
+      <w:pPr>
+        <w:jc w:val="center"/>
+      </w:pPr>
+      <w:r>
         <w:drawing>
-          <wp:inline distT="0" distB="0" distL="0" distR="0" wp14:anchorId="38E68E4A" wp14:editId="6A5E431C">
-            <wp:extent cx="5940425" cy="3683635"/>
-            <wp:effectExtent l="0" t="0" r="3175" b="0"/>
-            <wp:docPr id="32" name="Рисунок 32"/>
+          <wp:inline distT="0" distB="0" distL="0" distR="0" wp14:anchorId="2D4D459B" wp14:editId="6966241F">
+            <wp:extent cx="3596118" cy="3952875"/>
+            <wp:effectExtent l="0" t="0" r="4445" b="0"/>
+            <wp:docPr id="5" name="Рисунок 5"/>
             <wp:cNvGraphicFramePr>
               <a:graphicFrameLocks xmlns:a="http://schemas.openxmlformats.org/drawingml/2006/main" noChangeAspect="1"/>
             </wp:cNvGraphicFramePr>
@@ -4356,7 +4352,7 @@
                   <pic:spPr>
                     <a:xfrm>
                       <a:off x="0" y="0"/>
-                      <a:ext cx="5940425" cy="3683635"/>
+                      <a:ext cx="3604023" cy="3961564"/>
                     </a:xfrm>
                     <a:prstGeom prst="rect">
                       <a:avLst/>
@@ -4385,10 +4381,10 @@
           <w:lang w:eastAsia="ru-RU"/>
         </w:rPr>
         <w:drawing>
-          <wp:inline distT="0" distB="0" distL="0" distR="0" wp14:anchorId="65DE80A7" wp14:editId="01506EDC">
-            <wp:extent cx="5940425" cy="1691005"/>
-            <wp:effectExtent l="0" t="0" r="3175" b="4445"/>
-            <wp:docPr id="34" name="Рисунок 34"/>
+          <wp:inline distT="0" distB="0" distL="0" distR="0" wp14:anchorId="02C44026" wp14:editId="1CDBBA91">
+            <wp:extent cx="5940425" cy="1699260"/>
+            <wp:effectExtent l="0" t="0" r="3175" b="0"/>
+            <wp:docPr id="15" name="Рисунок 15"/>
             <wp:cNvGraphicFramePr>
               <a:graphicFrameLocks xmlns:a="http://schemas.openxmlformats.org/drawingml/2006/main" noChangeAspect="1"/>
             </wp:cNvGraphicFramePr>
@@ -4408,7 +4404,7 @@
                   <pic:spPr>
                     <a:xfrm>
                       <a:off x="0" y="0"/>
-                      <a:ext cx="5940425" cy="1691005"/>
+                      <a:ext cx="5940425" cy="1699260"/>
                     </a:xfrm>
                     <a:prstGeom prst="rect">
                       <a:avLst/>
@@ -4452,6 +4448,20 @@
         <w:rPr>
           <w:b/>
         </w:rPr>
+        <w:br w:type="page"/>
+      </w:r>
+    </w:p>
+    <w:p>
+      <w:pPr>
+        <w:rPr>
+          <w:b/>
+        </w:rPr>
+      </w:pPr>
+      <w:r>
+        <w:rPr>
+          <w:b/>
+        </w:rPr>
+        <w:lastRenderedPageBreak/>
         <w:t>Дополнительные ограничения</w:t>
       </w:r>
       <w:r>
@@ -4471,12 +4481,24 @@
         <w:rPr>
           <w:b/>
         </w:rPr>
-        <w:t>Максимизация по 1—</w:t>
+        <w:t xml:space="preserve">Максимизация по </w:t>
       </w:r>
       <w:r>
         <w:rPr>
           <w:b/>
         </w:rPr>
+        <w:t>1</w:t>
+      </w:r>
+      <w:r>
+        <w:rPr>
+          <w:b/>
+        </w:rPr>
+        <w:t>—</w:t>
+      </w:r>
+      <w:r>
+        <w:rPr>
+          <w:b/>
+        </w:rPr>
         <w:t>о</w:t>
       </w:r>
       <w:r>
@@ -4486,7 +4508,6 @@
         <w:t>му критерию</w:t>
       </w:r>
     </w:p>
-    <w:p/>
     <w:p>
       <w:pPr>
         <w:rPr>
@@ -4523,7 +4544,6 @@
         <w:rPr>
           <w:color w:val="2E74B5" w:themeColor="accent1" w:themeShade="BF"/>
         </w:rPr>
-        <w:lastRenderedPageBreak/>
         <w:t>5 1 &lt;= 50</w:t>
       </w:r>
     </w:p>
@@ -4543,8 +4563,15 @@
       <w:r>
         <w:rPr>
           <w:color w:val="2E74B5" w:themeColor="accent1" w:themeShade="BF"/>
-        </w:rPr>
-        <w:t>6 &gt;</w:t>
+          <w:lang w:val="en-US"/>
+        </w:rPr>
+        <w:t>7</w:t>
+      </w:r>
+      <w:r>
+        <w:rPr>
+          <w:color w:val="2E74B5" w:themeColor="accent1" w:themeShade="BF"/>
+        </w:rPr>
+        <w:t xml:space="preserve"> &gt;</w:t>
       </w:r>
       <w:proofErr w:type="gramEnd"/>
       <w:r>
@@ -4569,8 +4596,9 @@
       <w:r>
         <w:rPr>
           <w:color w:val="2E74B5" w:themeColor="accent1" w:themeShade="BF"/>
-        </w:rPr>
-        <w:t>5</w:t>
+          <w:lang w:val="en-US"/>
+        </w:rPr>
+        <w:t>1</w:t>
       </w:r>
       <w:r>
         <w:rPr>
@@ -4581,8 +4609,9 @@
       <w:r>
         <w:rPr>
           <w:color w:val="2E74B5" w:themeColor="accent1" w:themeShade="BF"/>
-        </w:rPr>
-        <w:t>1</w:t>
+          <w:lang w:val="en-US"/>
+        </w:rPr>
+        <w:t>2</w:t>
       </w:r>
       <w:r>
         <w:rPr>
@@ -4599,21 +4628,29 @@
       </w:r>
       <w:proofErr w:type="spellEnd"/>
     </w:p>
-    <w:p/>
-    <w:p>
-      <w:pPr>
-        <w:jc w:val="center"/>
-      </w:pPr>
-      <w:r>
-        <w:rPr>
-          <w:noProof/>
-          <w:lang w:eastAsia="ru-RU"/>
+    <w:p>
+      <w:pPr>
+        <w:rPr>
+          <w:color w:val="2E74B5" w:themeColor="accent1" w:themeShade="BF"/>
+        </w:rPr>
+      </w:pPr>
+    </w:p>
+    <w:p>
+      <w:pPr>
+        <w:jc w:val="center"/>
+        <w:rPr>
+          <w:lang w:val="en-US"/>
+        </w:rPr>
+      </w:pPr>
+      <w:r>
+        <w:rPr>
+          <w:lang w:val="en-US"/>
         </w:rPr>
         <w:drawing>
-          <wp:inline distT="0" distB="0" distL="0" distR="0" wp14:anchorId="038470FC" wp14:editId="5E8C676B">
-            <wp:extent cx="5940425" cy="3683635"/>
-            <wp:effectExtent l="0" t="0" r="3175" b="0"/>
-            <wp:docPr id="40" name="Рисунок 40"/>
+          <wp:inline distT="0" distB="0" distL="0" distR="0">
+            <wp:extent cx="4629150" cy="4567254"/>
+            <wp:effectExtent l="0" t="0" r="0" b="5080"/>
+            <wp:docPr id="17" name="Рисунок 17"/>
             <wp:cNvGraphicFramePr>
               <a:graphicFrameLocks xmlns:a="http://schemas.openxmlformats.org/drawingml/2006/main" noChangeAspect="1"/>
             </wp:cNvGraphicFramePr>
@@ -4625,7 +4662,13 @@
                     <pic:cNvPicPr/>
                   </pic:nvPicPr>
                   <pic:blipFill>
-                    <a:blip r:embed="rId43"/>
+                    <a:blip r:embed="rId43">
+                      <a:extLst>
+                        <a:ext uri="{28A0092B-C50C-407E-A947-70E740481C1C}">
+                          <a14:useLocalDpi xmlns:a14="http://schemas.microsoft.com/office/drawing/2010/main" val="0"/>
+                        </a:ext>
+                      </a:extLst>
+                    </a:blip>
                     <a:stretch>
                       <a:fillRect/>
                     </a:stretch>
@@ -4633,7 +4676,7 @@
                   <pic:spPr>
                     <a:xfrm>
                       <a:off x="0" y="0"/>
-                      <a:ext cx="5940425" cy="3683635"/>
+                      <a:ext cx="4636684" cy="4574688"/>
                     </a:xfrm>
                     <a:prstGeom prst="rect">
                       <a:avLst/>
@@ -4645,39 +4688,37 @@
           </wp:inline>
         </w:drawing>
       </w:r>
-      <w:bookmarkStart w:id="4" w:name="_GoBack"/>
-      <w:bookmarkEnd w:id="4"/>
-    </w:p>
-    <w:p>
-      <w:pPr>
-        <w:jc w:val="center"/>
-      </w:pPr>
-      <w:r>
-        <w:t xml:space="preserve">Рис.11 – </w:t>
-      </w:r>
-      <w:proofErr w:type="spellStart"/>
-      <w:r>
-        <w:t>Доп.ограничения</w:t>
-      </w:r>
-      <w:proofErr w:type="spellEnd"/>
-      <w:r>
-        <w:t xml:space="preserve"> по </w:t>
-      </w:r>
-      <w:r>
-        <w:t>3</w:t>
-      </w:r>
-      <w:r>
-        <w:t>-</w:t>
-      </w:r>
-      <w:r>
-        <w:t>е</w:t>
+    </w:p>
+    <w:p>
+      <w:pPr>
+        <w:jc w:val="center"/>
+      </w:pPr>
+      <w:r>
+        <w:t>Рис.11 – Доп.</w:t>
+      </w:r>
+      <w:r>
+        <w:t xml:space="preserve"> </w:t>
+      </w:r>
+      <w:r>
+        <w:t xml:space="preserve">ограничения по </w:t>
+      </w:r>
+      <w:r>
+        <w:t>1-</w:t>
+      </w:r>
+      <w:r>
+        <w:t>о</w:t>
       </w:r>
       <w:r>
         <w:t>му критерию</w:t>
       </w:r>
-      <w:r>
-        <w:tab/>
-      </w:r>
+    </w:p>
+    <w:p>
+      <w:pPr>
+        <w:rPr>
+          <w:noProof/>
+          <w:lang w:eastAsia="ru-RU"/>
+        </w:rPr>
+      </w:pPr>
     </w:p>
     <w:p>
       <w:r>
@@ -4688,7 +4729,7 @@
         <w:lastRenderedPageBreak/>
         <w:drawing>
           <wp:inline distT="0" distB="0" distL="0" distR="0" wp14:anchorId="0ABCADA7" wp14:editId="6156408C">
-            <wp:extent cx="5391150" cy="5638800"/>
+            <wp:extent cx="5391150" cy="4191000"/>
             <wp:effectExtent l="0" t="0" r="0" b="0"/>
             <wp:docPr id="1" name="Рисунок 1"/>
             <wp:cNvGraphicFramePr>
@@ -4701,20 +4742,27 @@
                     <pic:cNvPr id="1" name=""/>
                     <pic:cNvPicPr/>
                   </pic:nvPicPr>
-                  <pic:blipFill>
+                  <pic:blipFill rotWithShape="1">
                     <a:blip r:embed="rId44"/>
-                    <a:stretch>
-                      <a:fillRect/>
-                    </a:stretch>
+                    <a:srcRect b="25676"/>
+                    <a:stretch/>
                   </pic:blipFill>
-                  <pic:spPr>
+                  <pic:spPr bwMode="auto">
                     <a:xfrm>
                       <a:off x="0" y="0"/>
-                      <a:ext cx="5391150" cy="5638800"/>
+                      <a:ext cx="5391150" cy="4191000"/>
                     </a:xfrm>
                     <a:prstGeom prst="rect">
                       <a:avLst/>
                     </a:prstGeom>
+                    <a:ln>
+                      <a:noFill/>
+                    </a:ln>
+                    <a:extLst>
+                      <a:ext uri="{53640926-AAD7-44D8-BBD7-CCE9431645EC}">
+                        <a14:shadowObscured xmlns:a14="http://schemas.microsoft.com/office/drawing/2010/main"/>
+                      </a:ext>
+                    </a:extLst>
                   </pic:spPr>
                 </pic:pic>
               </a:graphicData>
@@ -4749,10 +4797,10 @@
           <w:lang w:eastAsia="ru-RU"/>
         </w:rPr>
         <w:drawing>
-          <wp:inline distT="0" distB="0" distL="0" distR="0" wp14:anchorId="489C2063" wp14:editId="4EEE894A">
-            <wp:extent cx="3381375" cy="2038350"/>
-            <wp:effectExtent l="0" t="0" r="9525" b="0"/>
-            <wp:docPr id="6" name="Рисунок 6"/>
+          <wp:inline distT="0" distB="0" distL="0" distR="0" wp14:anchorId="4E8B8289" wp14:editId="7CB1848D">
+            <wp:extent cx="3257143" cy="2038095"/>
+            <wp:effectExtent l="0" t="0" r="635" b="635"/>
+            <wp:docPr id="18" name="Рисунок 18"/>
             <wp:cNvGraphicFramePr>
               <a:graphicFrameLocks xmlns:a="http://schemas.openxmlformats.org/drawingml/2006/main" noChangeAspect="1"/>
             </wp:cNvGraphicFramePr>
@@ -4772,7 +4820,7 @@
                   <pic:spPr>
                     <a:xfrm>
                       <a:off x="0" y="0"/>
-                      <a:ext cx="3381375" cy="2038350"/>
+                      <a:ext cx="3257143" cy="2038095"/>
                     </a:xfrm>
                     <a:prstGeom prst="rect">
                       <a:avLst/>
@@ -4811,6 +4859,19 @@
         <w:rPr>
           <w:color w:val="2E74B5" w:themeColor="accent1" w:themeShade="BF"/>
         </w:rPr>
+        <w:br w:type="page"/>
+      </w:r>
+    </w:p>
+    <w:p>
+      <w:pPr>
+        <w:rPr>
+          <w:color w:val="2E74B5" w:themeColor="accent1" w:themeShade="BF"/>
+        </w:rPr>
+      </w:pPr>
+      <w:r>
+        <w:rPr>
+          <w:color w:val="2E74B5" w:themeColor="accent1" w:themeShade="BF"/>
+        </w:rPr>
         <w:lastRenderedPageBreak/>
         <w:t>1 1 &lt;= 14</w:t>
       </w:r>
@@ -4857,8 +4918,15 @@
       <w:r>
         <w:rPr>
           <w:color w:val="2E74B5" w:themeColor="accent1" w:themeShade="BF"/>
-        </w:rPr>
-        <w:t>6 &gt;</w:t>
+          <w:lang w:val="en-US"/>
+        </w:rPr>
+        <w:t>7</w:t>
+      </w:r>
+      <w:r>
+        <w:rPr>
+          <w:color w:val="2E74B5" w:themeColor="accent1" w:themeShade="BF"/>
+        </w:rPr>
+        <w:t xml:space="preserve"> &gt;</w:t>
       </w:r>
       <w:proofErr w:type="gramEnd"/>
       <w:r>
@@ -4877,8 +4945,28 @@
       <w:r>
         <w:rPr>
           <w:color w:val="2E74B5" w:themeColor="accent1" w:themeShade="BF"/>
-        </w:rPr>
-        <w:t xml:space="preserve">3 1 </w:t>
+          <w:lang w:val="en-US"/>
+        </w:rPr>
+        <w:t>1</w:t>
+      </w:r>
+      <w:r>
+        <w:rPr>
+          <w:color w:val="2E74B5" w:themeColor="accent1" w:themeShade="BF"/>
+        </w:rPr>
+        <w:t xml:space="preserve"> </w:t>
+      </w:r>
+      <w:r>
+        <w:rPr>
+          <w:color w:val="2E74B5" w:themeColor="accent1" w:themeShade="BF"/>
+          <w:lang w:val="en-US"/>
+        </w:rPr>
+        <w:t>2</w:t>
+      </w:r>
+      <w:r>
+        <w:rPr>
+          <w:color w:val="2E74B5" w:themeColor="accent1" w:themeShade="BF"/>
+        </w:rPr>
+        <w:t xml:space="preserve"> </w:t>
       </w:r>
       <w:proofErr w:type="spellStart"/>
       <w:r>
@@ -4891,16 +4979,15 @@
     </w:p>
     <w:p/>
     <w:p>
-      <w:r>
-        <w:rPr>
-          <w:noProof/>
-          <w:lang w:eastAsia="ru-RU"/>
-        </w:rPr>
+      <w:pPr>
+        <w:jc w:val="center"/>
+      </w:pPr>
+      <w:r>
         <w:drawing>
-          <wp:inline distT="0" distB="0" distL="0" distR="0" wp14:anchorId="09A4F19C" wp14:editId="74F99B2F">
-            <wp:extent cx="5940425" cy="3689350"/>
-            <wp:effectExtent l="0" t="0" r="3175" b="6350"/>
-            <wp:docPr id="24" name="Рисунок 24"/>
+          <wp:inline distT="0" distB="0" distL="0" distR="0" wp14:anchorId="136FC1CB" wp14:editId="693C1053">
+            <wp:extent cx="4235311" cy="4163780"/>
+            <wp:effectExtent l="0" t="0" r="0" b="8255"/>
+            <wp:docPr id="19" name="Рисунок 19"/>
             <wp:cNvGraphicFramePr>
               <a:graphicFrameLocks xmlns:a="http://schemas.openxmlformats.org/drawingml/2006/main" noChangeAspect="1"/>
             </wp:cNvGraphicFramePr>
@@ -4920,7 +5007,7 @@
                   <pic:spPr>
                     <a:xfrm>
                       <a:off x="0" y="0"/>
-                      <a:ext cx="5940425" cy="3689350"/>
+                      <a:ext cx="4265995" cy="4193945"/>
                     </a:xfrm>
                     <a:prstGeom prst="rect">
                       <a:avLst/>
@@ -4958,10 +5045,10 @@
           <w:lang w:eastAsia="ru-RU"/>
         </w:rPr>
         <w:drawing>
-          <wp:inline distT="0" distB="0" distL="0" distR="0" wp14:anchorId="625173D3" wp14:editId="0913CDE8">
-            <wp:extent cx="3400425" cy="2286000"/>
-            <wp:effectExtent l="0" t="0" r="9525" b="0"/>
-            <wp:docPr id="7" name="Рисунок 7"/>
+          <wp:inline distT="0" distB="0" distL="0" distR="0" wp14:anchorId="5173B829" wp14:editId="53A9DEB0">
+            <wp:extent cx="3257143" cy="2295238"/>
+            <wp:effectExtent l="0" t="0" r="635" b="0"/>
+            <wp:docPr id="21" name="Рисунок 21"/>
             <wp:cNvGraphicFramePr>
               <a:graphicFrameLocks xmlns:a="http://schemas.openxmlformats.org/drawingml/2006/main" noChangeAspect="1"/>
             </wp:cNvGraphicFramePr>
@@ -4981,7 +5068,7 @@
                   <pic:spPr>
                     <a:xfrm>
                       <a:off x="0" y="0"/>
-                      <a:ext cx="3400425" cy="2286000"/>
+                      <a:ext cx="3257143" cy="2295238"/>
                     </a:xfrm>
                     <a:prstGeom prst="rect">
                       <a:avLst/>
@@ -5010,110 +5097,127 @@
     </w:p>
     <w:p>
       <w:pPr>
-        <w:jc w:val="center"/>
-      </w:pPr>
+        <w:rPr>
+          <w:color w:val="5B9BD5" w:themeColor="accent1"/>
+        </w:rPr>
+      </w:pPr>
+      <w:r>
+        <w:rPr>
+          <w:color w:val="5B9BD5" w:themeColor="accent1"/>
+        </w:rPr>
+        <w:lastRenderedPageBreak/>
+        <w:t>1 1 &lt;= 14</w:t>
+      </w:r>
+    </w:p>
+    <w:p>
+      <w:pPr>
+        <w:rPr>
+          <w:color w:val="5B9BD5" w:themeColor="accent1"/>
+        </w:rPr>
+      </w:pPr>
+      <w:r>
+        <w:rPr>
+          <w:color w:val="5B9BD5" w:themeColor="accent1"/>
+        </w:rPr>
+        <w:t>1 5 &lt;= 50</w:t>
+      </w:r>
+    </w:p>
+    <w:p>
+      <w:pPr>
+        <w:rPr>
+          <w:color w:val="5B9BD5" w:themeColor="accent1"/>
+        </w:rPr>
+      </w:pPr>
+      <w:r>
+        <w:rPr>
+          <w:color w:val="5B9BD5" w:themeColor="accent1"/>
+        </w:rPr>
+        <w:t>5 1 &lt;= 50</w:t>
+      </w:r>
+    </w:p>
+    <w:p>
+      <w:pPr>
+        <w:rPr>
+          <w:color w:val="5B9BD5" w:themeColor="accent1"/>
+        </w:rPr>
+      </w:pPr>
+      <w:r>
+        <w:rPr>
+          <w:color w:val="5B9BD5" w:themeColor="accent1"/>
+        </w:rPr>
+        <w:t xml:space="preserve">1 </w:t>
+      </w:r>
+      <w:proofErr w:type="gramStart"/>
+      <w:r>
+        <w:rPr>
+          <w:color w:val="5B9BD5" w:themeColor="accent1"/>
+        </w:rPr>
+        <w:t>7</w:t>
+      </w:r>
+      <w:r>
+        <w:rPr>
+          <w:color w:val="5B9BD5" w:themeColor="accent1"/>
+        </w:rPr>
+        <w:t xml:space="preserve"> &gt;</w:t>
+      </w:r>
+      <w:proofErr w:type="gramEnd"/>
+      <w:r>
+        <w:rPr>
+          <w:color w:val="5B9BD5" w:themeColor="accent1"/>
+        </w:rPr>
+        <w:t>= 48</w:t>
+      </w:r>
+    </w:p>
+    <w:p>
+      <w:pPr>
+        <w:rPr>
+          <w:color w:val="5B9BD5" w:themeColor="accent1"/>
+        </w:rPr>
+      </w:pPr>
+      <w:r>
+        <w:rPr>
+          <w:color w:val="5B9BD5" w:themeColor="accent1"/>
+        </w:rPr>
+        <w:t>1</w:t>
+      </w:r>
+      <w:r>
+        <w:rPr>
+          <w:color w:val="5B9BD5" w:themeColor="accent1"/>
+        </w:rPr>
+        <w:t xml:space="preserve"> </w:t>
+      </w:r>
+      <w:r>
+        <w:rPr>
+          <w:color w:val="5B9BD5" w:themeColor="accent1"/>
+        </w:rPr>
+        <w:t>2</w:t>
+      </w:r>
+      <w:r>
+        <w:rPr>
+          <w:color w:val="5B9BD5" w:themeColor="accent1"/>
+        </w:rPr>
+        <w:t xml:space="preserve"> </w:t>
+      </w:r>
+      <w:proofErr w:type="spellStart"/>
+      <w:r>
+        <w:rPr>
+          <w:color w:val="5B9BD5" w:themeColor="accent1"/>
+        </w:rPr>
+        <w:t>max</w:t>
+      </w:r>
+      <w:proofErr w:type="spellEnd"/>
     </w:p>
     <w:p/>
-    <w:p/>
-    <w:p>
-      <w:pPr>
-        <w:rPr>
-          <w:color w:val="5B9BD5" w:themeColor="accent1"/>
-        </w:rPr>
-      </w:pPr>
-      <w:r>
-        <w:rPr>
-          <w:color w:val="5B9BD5" w:themeColor="accent1"/>
-        </w:rPr>
-        <w:t>1 1 &lt;= 14</w:t>
-      </w:r>
-    </w:p>
-    <w:p>
-      <w:pPr>
-        <w:rPr>
-          <w:color w:val="5B9BD5" w:themeColor="accent1"/>
-        </w:rPr>
-      </w:pPr>
-      <w:r>
-        <w:rPr>
-          <w:color w:val="5B9BD5" w:themeColor="accent1"/>
-        </w:rPr>
-        <w:t>1 5 &lt;= 50</w:t>
-      </w:r>
-    </w:p>
-    <w:p>
-      <w:pPr>
-        <w:rPr>
-          <w:color w:val="5B9BD5" w:themeColor="accent1"/>
-        </w:rPr>
-      </w:pPr>
-      <w:r>
-        <w:rPr>
-          <w:color w:val="5B9BD5" w:themeColor="accent1"/>
-        </w:rPr>
-        <w:t>5 1 &lt;= 50</w:t>
-      </w:r>
-    </w:p>
-    <w:p>
-      <w:pPr>
-        <w:rPr>
-          <w:color w:val="5B9BD5" w:themeColor="accent1"/>
-        </w:rPr>
-      </w:pPr>
-      <w:r>
-        <w:rPr>
-          <w:color w:val="5B9BD5" w:themeColor="accent1"/>
-        </w:rPr>
-        <w:t xml:space="preserve">1 </w:t>
-      </w:r>
-      <w:proofErr w:type="gramStart"/>
-      <w:r>
-        <w:rPr>
-          <w:color w:val="5B9BD5" w:themeColor="accent1"/>
-        </w:rPr>
-        <w:t>6 &gt;</w:t>
-      </w:r>
-      <w:proofErr w:type="gramEnd"/>
-      <w:r>
-        <w:rPr>
-          <w:color w:val="5B9BD5" w:themeColor="accent1"/>
-        </w:rPr>
-        <w:t>= 48</w:t>
-      </w:r>
-    </w:p>
-    <w:p>
-      <w:pPr>
-        <w:rPr>
-          <w:color w:val="5B9BD5" w:themeColor="accent1"/>
-        </w:rPr>
-      </w:pPr>
-      <w:r>
-        <w:rPr>
-          <w:color w:val="5B9BD5" w:themeColor="accent1"/>
-        </w:rPr>
-        <w:t xml:space="preserve">3 1 </w:t>
-      </w:r>
-      <w:proofErr w:type="spellStart"/>
-      <w:r>
-        <w:rPr>
-          <w:color w:val="5B9BD5" w:themeColor="accent1"/>
-        </w:rPr>
-        <w:t>max</w:t>
-      </w:r>
-      <w:proofErr w:type="spellEnd"/>
-    </w:p>
-    <w:p/>
-    <w:p>
-      <w:r>
-        <w:rPr>
-          <w:noProof/>
-          <w:lang w:eastAsia="ru-RU"/>
-        </w:rPr>
+    <w:p>
+      <w:pPr>
+        <w:jc w:val="center"/>
+      </w:pPr>
+      <w:r>
         <w:drawing>
-          <wp:inline distT="0" distB="0" distL="0" distR="0" wp14:anchorId="2A05C8B3" wp14:editId="16501F46">
-            <wp:extent cx="5940425" cy="3670300"/>
-            <wp:effectExtent l="0" t="0" r="3175" b="6350"/>
-            <wp:docPr id="26" name="Рисунок 26"/>
+          <wp:inline distT="0" distB="0" distL="0" distR="0" wp14:anchorId="4D7D2932" wp14:editId="677C991E">
+            <wp:extent cx="4162425" cy="4097909"/>
+            <wp:effectExtent l="0" t="0" r="0" b="0"/>
+            <wp:docPr id="22" name="Рисунок 22"/>
             <wp:cNvGraphicFramePr>
               <a:graphicFrameLocks xmlns:a="http://schemas.openxmlformats.org/drawingml/2006/main" noChangeAspect="1"/>
             </wp:cNvGraphicFramePr>
@@ -5133,7 +5237,7 @@
                   <pic:spPr>
                     <a:xfrm>
                       <a:off x="0" y="0"/>
-                      <a:ext cx="5940425" cy="3670300"/>
+                      <a:ext cx="4167407" cy="4102813"/>
                     </a:xfrm>
                     <a:prstGeom prst="rect">
                       <a:avLst/>
@@ -5175,10 +5279,10 @@
           <w:lang w:eastAsia="ru-RU"/>
         </w:rPr>
         <w:drawing>
-          <wp:inline distT="0" distB="0" distL="0" distR="0" wp14:anchorId="2AEABE8B" wp14:editId="2C4E922C">
-            <wp:extent cx="3362325" cy="2105025"/>
-            <wp:effectExtent l="0" t="0" r="9525" b="9525"/>
-            <wp:docPr id="8" name="Рисунок 8"/>
+          <wp:inline distT="0" distB="0" distL="0" distR="0" wp14:anchorId="21E57BBD" wp14:editId="6320D49A">
+            <wp:extent cx="3190476" cy="2047619"/>
+            <wp:effectExtent l="0" t="0" r="0" b="0"/>
+            <wp:docPr id="38" name="Рисунок 38"/>
             <wp:cNvGraphicFramePr>
               <a:graphicFrameLocks xmlns:a="http://schemas.openxmlformats.org/drawingml/2006/main" noChangeAspect="1"/>
             </wp:cNvGraphicFramePr>
@@ -5198,7 +5302,7 @@
                   <pic:spPr>
                     <a:xfrm>
                       <a:off x="0" y="0"/>
-                      <a:ext cx="3362325" cy="2105025"/>
+                      <a:ext cx="3190476" cy="2047619"/>
                     </a:xfrm>
                     <a:prstGeom prst="rect">
                       <a:avLst/>
@@ -5289,8 +5393,15 @@
       <w:r>
         <w:rPr>
           <w:color w:val="5B9BD5" w:themeColor="accent1"/>
-        </w:rPr>
-        <w:t>6 &gt;</w:t>
+          <w:lang w:val="en-US"/>
+        </w:rPr>
+        <w:t>7</w:t>
+      </w:r>
+      <w:r>
+        <w:rPr>
+          <w:color w:val="5B9BD5" w:themeColor="accent1"/>
+        </w:rPr>
+        <w:t xml:space="preserve"> &gt;</w:t>
       </w:r>
       <w:proofErr w:type="gramEnd"/>
       <w:r>
@@ -5301,11 +5412,23 @@
       </w:r>
     </w:p>
     <w:p>
+      <w:pPr>
+        <w:rPr>
+          <w:lang w:val="en-US"/>
+        </w:rPr>
+      </w:pPr>
       <w:r>
         <w:rPr>
           <w:color w:val="5B9BD5" w:themeColor="accent1"/>
-        </w:rPr>
-        <w:t xml:space="preserve">4 1 </w:t>
+          <w:lang w:val="en-US"/>
+        </w:rPr>
+        <w:t>5</w:t>
+      </w:r>
+      <w:r>
+        <w:rPr>
+          <w:color w:val="5B9BD5" w:themeColor="accent1"/>
+        </w:rPr>
+        <w:t xml:space="preserve"> 1 </w:t>
       </w:r>
       <w:proofErr w:type="spellStart"/>
       <w:r>
@@ -5317,16 +5440,15 @@
       <w:proofErr w:type="spellEnd"/>
     </w:p>
     <w:p>
-      <w:r>
-        <w:rPr>
-          <w:noProof/>
-          <w:lang w:eastAsia="ru-RU"/>
-        </w:rPr>
+      <w:pPr>
+        <w:jc w:val="center"/>
+      </w:pPr>
+      <w:r>
         <w:drawing>
-          <wp:inline distT="0" distB="0" distL="0" distR="0" wp14:anchorId="0A31D448" wp14:editId="263F02BC">
-            <wp:extent cx="5940425" cy="3668395"/>
-            <wp:effectExtent l="0" t="0" r="3175" b="8255"/>
-            <wp:docPr id="28" name="Рисунок 28"/>
+          <wp:inline distT="0" distB="0" distL="0" distR="0" wp14:anchorId="47BFF02D" wp14:editId="1EC27C19">
+            <wp:extent cx="4244975" cy="4172826"/>
+            <wp:effectExtent l="0" t="0" r="3175" b="0"/>
+            <wp:docPr id="43" name="Рисунок 43"/>
             <wp:cNvGraphicFramePr>
               <a:graphicFrameLocks xmlns:a="http://schemas.openxmlformats.org/drawingml/2006/main" noChangeAspect="1"/>
             </wp:cNvGraphicFramePr>
@@ -5346,7 +5468,7 @@
                   <pic:spPr>
                     <a:xfrm>
                       <a:off x="0" y="0"/>
-                      <a:ext cx="5940425" cy="3668395"/>
+                      <a:ext cx="4271269" cy="4198673"/>
                     </a:xfrm>
                     <a:prstGeom prst="rect">
                       <a:avLst/>
@@ -5398,10 +5520,10 @@
           <w:lang w:eastAsia="ru-RU"/>
         </w:rPr>
         <w:drawing>
-          <wp:inline distT="0" distB="0" distL="0" distR="0" wp14:anchorId="0DF340C1" wp14:editId="72B1A329">
-            <wp:extent cx="3371850" cy="1962150"/>
+          <wp:inline distT="0" distB="0" distL="0" distR="0" wp14:anchorId="1EC6E1F2" wp14:editId="1EADA82C">
+            <wp:extent cx="3228571" cy="1990476"/>
             <wp:effectExtent l="0" t="0" r="0" b="0"/>
-            <wp:docPr id="10" name="Рисунок 10"/>
+            <wp:docPr id="44" name="Рисунок 44"/>
             <wp:cNvGraphicFramePr>
               <a:graphicFrameLocks xmlns:a="http://schemas.openxmlformats.org/drawingml/2006/main" noChangeAspect="1"/>
             </wp:cNvGraphicFramePr>
@@ -5421,7 +5543,7 @@
                   <pic:spPr>
                     <a:xfrm>
                       <a:off x="0" y="0"/>
-                      <a:ext cx="3371850" cy="1962150"/>
+                      <a:ext cx="3228571" cy="1990476"/>
                     </a:xfrm>
                     <a:prstGeom prst="rect">
                       <a:avLst/>
@@ -5457,14 +5579,6 @@
         </w:rPr>
       </w:pPr>
     </w:p>
-    <w:p/>
-    <w:p>
-      <w:pPr>
-        <w:rPr>
-          <w:color w:val="5B9BD5" w:themeColor="accent1"/>
-        </w:rPr>
-      </w:pPr>
-    </w:p>
     <w:p>
       <w:pPr>
         <w:rPr>
@@ -5521,8 +5635,15 @@
       <w:r>
         <w:rPr>
           <w:color w:val="5B9BD5" w:themeColor="accent1"/>
-        </w:rPr>
-        <w:t>6 &gt;</w:t>
+          <w:lang w:val="en-US"/>
+        </w:rPr>
+        <w:t>7</w:t>
+      </w:r>
+      <w:r>
+        <w:rPr>
+          <w:color w:val="5B9BD5" w:themeColor="accent1"/>
+        </w:rPr>
+        <w:t xml:space="preserve"> &gt;</w:t>
       </w:r>
       <w:proofErr w:type="gramEnd"/>
       <w:r>
@@ -5536,8 +5657,15 @@
       <w:r>
         <w:rPr>
           <w:color w:val="5B9BD5" w:themeColor="accent1"/>
-        </w:rPr>
-        <w:t xml:space="preserve">4 1 </w:t>
+          <w:lang w:val="en-US"/>
+        </w:rPr>
+        <w:t>5</w:t>
+      </w:r>
+      <w:r>
+        <w:rPr>
+          <w:color w:val="5B9BD5" w:themeColor="accent1"/>
+        </w:rPr>
+        <w:t xml:space="preserve"> 1 </w:t>
       </w:r>
       <w:proofErr w:type="spellStart"/>
       <w:r>
@@ -5554,15 +5682,11 @@
         <w:jc w:val="center"/>
       </w:pPr>
       <w:r>
-        <w:rPr>
-          <w:noProof/>
-          <w:lang w:eastAsia="ru-RU"/>
-        </w:rPr>
         <w:drawing>
-          <wp:inline distT="0" distB="0" distL="0" distR="0" wp14:anchorId="1D9365BD" wp14:editId="63F0821F">
-            <wp:extent cx="5940425" cy="3642995"/>
-            <wp:effectExtent l="0" t="0" r="3175" b="0"/>
-            <wp:docPr id="30" name="Рисунок 30"/>
+          <wp:inline distT="0" distB="0" distL="0" distR="0" wp14:anchorId="00287588" wp14:editId="05922027">
+            <wp:extent cx="4305300" cy="4246393"/>
+            <wp:effectExtent l="0" t="0" r="0" b="1905"/>
+            <wp:docPr id="45" name="Рисунок 45"/>
             <wp:cNvGraphicFramePr>
               <a:graphicFrameLocks xmlns:a="http://schemas.openxmlformats.org/drawingml/2006/main" noChangeAspect="1"/>
             </wp:cNvGraphicFramePr>
@@ -5582,7 +5706,7 @@
                   <pic:spPr>
                     <a:xfrm>
                       <a:off x="0" y="0"/>
-                      <a:ext cx="5940425" cy="3642995"/>
+                      <a:ext cx="4318116" cy="4259033"/>
                     </a:xfrm>
                     <a:prstGeom prst="rect">
                       <a:avLst/>
@@ -5620,10 +5744,10 @@
           <w:lang w:eastAsia="ru-RU"/>
         </w:rPr>
         <w:drawing>
-          <wp:inline distT="0" distB="0" distL="0" distR="0" wp14:anchorId="60847420" wp14:editId="51755511">
-            <wp:extent cx="4181475" cy="1990725"/>
-            <wp:effectExtent l="0" t="0" r="9525" b="9525"/>
-            <wp:docPr id="16" name="Рисунок 16"/>
+          <wp:inline distT="0" distB="0" distL="0" distR="0" wp14:anchorId="4E47AB21" wp14:editId="456AB4BF">
+            <wp:extent cx="3190476" cy="1942857"/>
+            <wp:effectExtent l="0" t="0" r="0" b="635"/>
+            <wp:docPr id="46" name="Рисунок 46"/>
             <wp:cNvGraphicFramePr>
               <a:graphicFrameLocks xmlns:a="http://schemas.openxmlformats.org/drawingml/2006/main" noChangeAspect="1"/>
             </wp:cNvGraphicFramePr>
@@ -5643,7 +5767,7 @@
                   <pic:spPr>
                     <a:xfrm>
                       <a:off x="0" y="0"/>
-                      <a:ext cx="4181475" cy="1990725"/>
+                      <a:ext cx="3190476" cy="1942857"/>
                     </a:xfrm>
                     <a:prstGeom prst="rect">
                       <a:avLst/>
@@ -5677,12 +5801,6 @@
     </w:p>
     <w:p>
       <w:pPr>
-        <w:jc w:val="center"/>
-      </w:pPr>
-    </w:p>
-    <w:p/>
-    <w:p>
-      <w:pPr>
         <w:rPr>
           <w:color w:val="5B9BD5" w:themeColor="accent1"/>
         </w:rPr>
@@ -5737,8 +5855,15 @@
       <w:r>
         <w:rPr>
           <w:color w:val="5B9BD5" w:themeColor="accent1"/>
-        </w:rPr>
-        <w:t>6 &gt;</w:t>
+          <w:lang w:val="en-US"/>
+        </w:rPr>
+        <w:t>7</w:t>
+      </w:r>
+      <w:r>
+        <w:rPr>
+          <w:color w:val="5B9BD5" w:themeColor="accent1"/>
+        </w:rPr>
+        <w:t xml:space="preserve"> &gt;</w:t>
       </w:r>
       <w:proofErr w:type="gramEnd"/>
       <w:r>
@@ -5757,8 +5882,15 @@
       <w:r>
         <w:rPr>
           <w:color w:val="5B9BD5" w:themeColor="accent1"/>
-        </w:rPr>
-        <w:t xml:space="preserve">4 1 </w:t>
+          <w:lang w:val="en-US"/>
+        </w:rPr>
+        <w:t>5</w:t>
+      </w:r>
+      <w:r>
+        <w:rPr>
+          <w:color w:val="5B9BD5" w:themeColor="accent1"/>
+        </w:rPr>
+        <w:t xml:space="preserve"> 1 </w:t>
       </w:r>
       <w:proofErr w:type="spellStart"/>
       <w:r>
@@ -5771,16 +5903,15 @@
     </w:p>
     <w:p/>
     <w:p>
-      <w:r>
-        <w:rPr>
-          <w:noProof/>
-          <w:lang w:eastAsia="ru-RU"/>
-        </w:rPr>
+      <w:pPr>
+        <w:jc w:val="center"/>
+      </w:pPr>
+      <w:r>
         <w:drawing>
-          <wp:inline distT="0" distB="0" distL="0" distR="0" wp14:anchorId="46029653" wp14:editId="2CF31E67">
-            <wp:extent cx="5940425" cy="3658870"/>
-            <wp:effectExtent l="0" t="0" r="3175" b="0"/>
-            <wp:docPr id="33" name="Рисунок 33"/>
+          <wp:inline distT="0" distB="0" distL="0" distR="0" wp14:anchorId="6B1DE4F9" wp14:editId="78FC2745">
+            <wp:extent cx="5029200" cy="4965764"/>
+            <wp:effectExtent l="0" t="0" r="0" b="6350"/>
+            <wp:docPr id="47" name="Рисунок 47"/>
             <wp:cNvGraphicFramePr>
               <a:graphicFrameLocks xmlns:a="http://schemas.openxmlformats.org/drawingml/2006/main" noChangeAspect="1"/>
             </wp:cNvGraphicFramePr>
@@ -5800,7 +5931,7 @@
                   <pic:spPr>
                     <a:xfrm>
                       <a:off x="0" y="0"/>
-                      <a:ext cx="5940425" cy="3658870"/>
+                      <a:ext cx="5074281" cy="5010277"/>
                     </a:xfrm>
                     <a:prstGeom prst="rect">
                       <a:avLst/>
@@ -5831,6 +5962,15 @@
     <w:p>
       <w:pPr>
         <w:jc w:val="center"/>
+        <w:rPr>
+          <w:noProof/>
+          <w:lang w:eastAsia="ru-RU"/>
+        </w:rPr>
+      </w:pPr>
+    </w:p>
+    <w:p>
+      <w:pPr>
+        <w:jc w:val="center"/>
       </w:pPr>
       <w:r>
         <w:rPr>
@@ -5840,8 +5980,8 @@
         <w:lastRenderedPageBreak/>
         <w:drawing>
           <wp:inline distT="0" distB="0" distL="0" distR="0" wp14:anchorId="41CBB664" wp14:editId="3F20F571">
-            <wp:extent cx="5391150" cy="5695950"/>
-            <wp:effectExtent l="0" t="0" r="0" b="0"/>
+            <wp:extent cx="5391150" cy="4238625"/>
+            <wp:effectExtent l="0" t="0" r="0" b="9525"/>
             <wp:docPr id="4" name="Рисунок 4"/>
             <wp:cNvGraphicFramePr>
               <a:graphicFrameLocks xmlns:a="http://schemas.openxmlformats.org/drawingml/2006/main" noChangeAspect="1"/>
@@ -5853,20 +5993,27 @@
                     <pic:cNvPr id="1" name=""/>
                     <pic:cNvPicPr/>
                   </pic:nvPicPr>
-                  <pic:blipFill>
+                  <pic:blipFill rotWithShape="1">
                     <a:blip r:embed="rId55"/>
-                    <a:stretch>
-                      <a:fillRect/>
-                    </a:stretch>
+                    <a:srcRect b="25585"/>
+                    <a:stretch/>
                   </pic:blipFill>
-                  <pic:spPr>
+                  <pic:spPr bwMode="auto">
                     <a:xfrm>
                       <a:off x="0" y="0"/>
-                      <a:ext cx="5391150" cy="5695950"/>
+                      <a:ext cx="5391150" cy="4238625"/>
                     </a:xfrm>
                     <a:prstGeom prst="rect">
                       <a:avLst/>
                     </a:prstGeom>
+                    <a:ln>
+                      <a:noFill/>
+                    </a:ln>
+                    <a:extLst>
+                      <a:ext uri="{53640926-AAD7-44D8-BBD7-CCE9431645EC}">
+                        <a14:shadowObscured xmlns:a14="http://schemas.microsoft.com/office/drawing/2010/main"/>
+                      </a:ext>
+                    </a:extLst>
                   </pic:spPr>
                 </pic:pic>
               </a:graphicData>
@@ -5898,10 +6045,10 @@
           <w:lang w:eastAsia="ru-RU"/>
         </w:rPr>
         <w:drawing>
-          <wp:inline distT="0" distB="0" distL="0" distR="0" wp14:anchorId="6DBE337A" wp14:editId="38BF4468">
-            <wp:extent cx="3371850" cy="1981200"/>
-            <wp:effectExtent l="0" t="0" r="0" b="0"/>
-            <wp:docPr id="31" name="Рисунок 31"/>
+          <wp:inline distT="0" distB="0" distL="0" distR="0" wp14:anchorId="241C6EF1" wp14:editId="1BE84B98">
+            <wp:extent cx="3219048" cy="1980952"/>
+            <wp:effectExtent l="0" t="0" r="635" b="635"/>
+            <wp:docPr id="48" name="Рисунок 48"/>
             <wp:cNvGraphicFramePr>
               <a:graphicFrameLocks xmlns:a="http://schemas.openxmlformats.org/drawingml/2006/main" noChangeAspect="1"/>
             </wp:cNvGraphicFramePr>
@@ -5921,7 +6068,7 @@
                   <pic:spPr>
                     <a:xfrm>
                       <a:off x="0" y="0"/>
-                      <a:ext cx="3371850" cy="1981200"/>
+                      <a:ext cx="3219048" cy="1980952"/>
                     </a:xfrm>
                     <a:prstGeom prst="rect">
                       <a:avLst/>
@@ -5949,14 +6096,16 @@
       </w:r>
     </w:p>
     <w:p>
-      <w:pPr>
-        <w:jc w:val="center"/>
-      </w:pPr>
-    </w:p>
-    <w:p>
-      <w:pPr>
-        <w:jc w:val="center"/>
-      </w:pPr>
+      <w:r>
+        <w:br w:type="page"/>
+      </w:r>
+    </w:p>
+    <w:p>
+      <w:pPr>
+        <w:jc w:val="center"/>
+      </w:pPr>
+      <w:bookmarkStart w:id="4" w:name="_GoBack"/>
+      <w:bookmarkEnd w:id="4"/>
       <w:r>
         <w:rPr>
           <w:noProof/>
@@ -8195,7 +8344,7 @@
 </file>
 
 <file path=customXml/itemProps1.xml><?xml version="1.0" encoding="utf-8"?>
-<ds:datastoreItem xmlns:ds="http://schemas.openxmlformats.org/officeDocument/2006/customXml" ds:itemID="{21900978-4759-4F1A-A22B-1C67112C2D30}">
+<ds:datastoreItem xmlns:ds="http://schemas.openxmlformats.org/officeDocument/2006/customXml" ds:itemID="{6BBCC092-EF10-4B87-ABE1-B748F911CEE0}">
   <ds:schemaRefs>
     <ds:schemaRef ds:uri="http://schemas.openxmlformats.org/officeDocument/2006/bibliography"/>
   </ds:schemaRefs>

</xml_diff>